<commit_message>
fix(document): corriger l'orthographe du nom de fichier et améliorer la génération du document d'inscription
</commit_message>
<xml_diff>
--- a/documents_templates/enrollment-students.docx
+++ b/documents_templates/enrollment-students.docx
@@ -4,7 +4,6 @@
   <w:body>
     <w:p>
       <w:pPr>
-        <w:jc w:val="center"/>
         <w:rPr>
           <w:rFonts w:ascii="Times New Roman" w:hAnsi="Times New Roman" w:cs="Times New Roman"/>
           <w:sz w:val="28"/>
@@ -15,7 +14,7 @@
           <w:rFonts w:ascii="Times New Roman" w:hAnsi="Times New Roman" w:cs="Times New Roman"/>
           <w:sz w:val="28"/>
         </w:rPr>
-        <w:t>REPUBLIQUE DEMOCRATIQUE DU CONGO</w:t>
+        <w:t>+++FOR classroom in classrooms +++</w:t>
       </w:r>
     </w:p>
     <w:p>
@@ -23,13 +22,15 @@
         <w:jc w:val="center"/>
         <w:rPr>
           <w:rFonts w:ascii="Times New Roman" w:hAnsi="Times New Roman" w:cs="Times New Roman"/>
-        </w:rPr>
-      </w:pPr>
-      <w:r>
-        <w:rPr>
-          <w:rFonts w:ascii="Times New Roman" w:hAnsi="Times New Roman" w:cs="Times New Roman"/>
-        </w:rPr>
-        <w:t>MINISTERE DE L’ENSEIGNEMENT PRIMAIRE, SECONDAIRE ET TECHNIQUE</w:t>
+          <w:sz w:val="28"/>
+        </w:rPr>
+      </w:pPr>
+      <w:r>
+        <w:rPr>
+          <w:rFonts w:ascii="Times New Roman" w:hAnsi="Times New Roman" w:cs="Times New Roman"/>
+          <w:sz w:val="28"/>
+        </w:rPr>
+        <w:t>REPUBLIQUE DEMOCRATIQUE DU CONGO</w:t>
       </w:r>
     </w:p>
     <w:p>
@@ -37,17 +38,49 @@
         <w:jc w:val="center"/>
         <w:rPr>
           <w:rFonts w:ascii="Times New Roman" w:hAnsi="Times New Roman" w:cs="Times New Roman"/>
+        </w:rPr>
+      </w:pPr>
+      <w:r>
+        <w:rPr>
+          <w:rFonts w:ascii="Times New Roman" w:hAnsi="Times New Roman" w:cs="Times New Roman"/>
+        </w:rPr>
+        <w:t>MINISTERE DE L’ENSEIGNEMENT PRIMAIRE, SECONDAIRE ET TECHNIQUE</w:t>
+      </w:r>
+    </w:p>
+    <w:p>
+      <w:pPr>
+        <w:jc w:val="center"/>
+        <w:rPr>
+          <w:rFonts w:ascii="Times New Roman" w:hAnsi="Times New Roman" w:cs="Times New Roman"/>
           <w:b/>
           <w:sz w:val="24"/>
         </w:rPr>
       </w:pPr>
+      <w:bookmarkStart w:id="0" w:name="_GoBack"/>
+      <w:bookmarkEnd w:id="0"/>
       <w:r>
         <w:rPr>
           <w:rFonts w:ascii="Times New Roman" w:hAnsi="Times New Roman" w:cs="Times New Roman"/>
           <w:b/>
           <w:sz w:val="24"/>
         </w:rPr>
-        <w:t>Ecole</w:t>
+        <w:t>+++</w:t>
+      </w:r>
+      <w:r>
+        <w:rPr>
+          <w:rFonts w:ascii="Times New Roman" w:hAnsi="Times New Roman" w:cs="Times New Roman"/>
+          <w:b/>
+          <w:sz w:val="24"/>
+        </w:rPr>
+        <w:t>school.name</w:t>
+      </w:r>
+      <w:r>
+        <w:rPr>
+          <w:rFonts w:ascii="Times New Roman" w:hAnsi="Times New Roman" w:cs="Times New Roman"/>
+          <w:b/>
+          <w:sz w:val="24"/>
+        </w:rPr>
+        <w:t>+++</w:t>
       </w:r>
     </w:p>
     <w:p>
@@ -63,7 +96,23 @@
           <w:rFonts w:ascii="Times New Roman" w:hAnsi="Times New Roman" w:cs="Times New Roman"/>
           <w:sz w:val="20"/>
         </w:rPr>
-        <w:t>Adresse</w:t>
+        <w:t>+++school.adress+++</w:t>
+      </w:r>
+    </w:p>
+    <w:p>
+      <w:pPr>
+        <w:jc w:val="center"/>
+        <w:rPr>
+          <w:rFonts w:ascii="Times New Roman" w:hAnsi="Times New Roman" w:cs="Times New Roman"/>
+          <w:sz w:val="20"/>
+        </w:rPr>
+      </w:pPr>
+      <w:r>
+        <w:rPr>
+          <w:rFonts w:ascii="Times New Roman" w:hAnsi="Times New Roman" w:cs="Times New Roman"/>
+          <w:sz w:val="20"/>
+        </w:rPr>
+        <w:t>+++school.town+++</w:t>
       </w:r>
     </w:p>
     <w:p>
@@ -84,7 +133,47 @@
           <w:sz w:val="24"/>
           <w:szCs w:val="24"/>
         </w:rPr>
-        <w:t>LISTES DES ELEVES INSCRITS DANS LA CLASSE {{CLASSROOMNAME}}</w:t>
+        <w:t xml:space="preserve">LISTES DES ELEVES INSCRITS DANS LA CLASSE </w:t>
+      </w:r>
+      <w:r>
+        <w:rPr>
+          <w:rFonts w:ascii="Times New Roman" w:hAnsi="Times New Roman" w:cs="Times New Roman"/>
+          <w:sz w:val="24"/>
+          <w:szCs w:val="24"/>
+        </w:rPr>
+        <w:t xml:space="preserve">+++ </w:t>
+      </w:r>
+      <w:r>
+        <w:rPr>
+          <w:rFonts w:ascii="Times New Roman" w:hAnsi="Times New Roman" w:cs="Times New Roman"/>
+          <w:b/>
+          <w:sz w:val="24"/>
+          <w:szCs w:val="24"/>
+        </w:rPr>
+        <w:t>$</w:t>
+      </w:r>
+      <w:r>
+        <w:rPr>
+          <w:rFonts w:ascii="Times New Roman" w:hAnsi="Times New Roman" w:cs="Times New Roman"/>
+          <w:b/>
+          <w:sz w:val="28"/>
+        </w:rPr>
+        <w:t>classroom.shortIdentifier</w:t>
+      </w:r>
+      <w:r>
+        <w:rPr>
+          <w:rFonts w:ascii="Times New Roman" w:hAnsi="Times New Roman" w:cs="Times New Roman"/>
+          <w:sz w:val="28"/>
+        </w:rPr>
+        <w:t xml:space="preserve"> </w:t>
+      </w:r>
+      <w:r>
+        <w:rPr>
+          <w:rFonts w:ascii="Times New Roman" w:hAnsi="Times New Roman" w:cs="Times New Roman"/>
+          <w:sz w:val="24"/>
+          <w:szCs w:val="24"/>
+        </w:rPr>
+        <w:t>+++</w:t>
       </w:r>
     </w:p>
     <w:tbl>
@@ -95,8 +184,8 @@
         <w:tblLook w:val="04A0" w:firstRow="1" w:lastRow="0" w:firstColumn="1" w:lastColumn="0" w:noHBand="0" w:noVBand="1"/>
       </w:tblPr>
       <w:tblGrid>
-        <w:gridCol w:w="561"/>
-        <w:gridCol w:w="7656"/>
+        <w:gridCol w:w="563"/>
+        <w:gridCol w:w="7654"/>
         <w:gridCol w:w="850"/>
       </w:tblGrid>
       <w:tr>
@@ -105,7 +194,7 @@
         </w:trPr>
         <w:tc>
           <w:tcPr>
-            <w:tcW w:w="309" w:type="pct"/>
+            <w:tcW w:w="310" w:type="pct"/>
             <w:vAlign w:val="center"/>
           </w:tcPr>
           <w:p>
@@ -133,7 +222,7 @@
         </w:tc>
         <w:tc>
           <w:tcPr>
-            <w:tcW w:w="4222" w:type="pct"/>
+            <w:tcW w:w="4221" w:type="pct"/>
             <w:vAlign w:val="center"/>
           </w:tcPr>
           <w:p>
@@ -185,10 +274,12 @@
         </w:trPr>
         <w:tc>
           <w:tcPr>
-            <w:tcW w:w="309" w:type="pct"/>
+            <w:tcW w:w="310" w:type="pct"/>
+            <w:vAlign w:val="center"/>
           </w:tcPr>
           <w:p>
             <w:pPr>
+              <w:jc w:val="center"/>
               <w:rPr>
                 <w:rFonts w:ascii="Times New Roman" w:hAnsi="Times New Roman" w:cs="Times New Roman"/>
                 <w:sz w:val="20"/>
@@ -201,13 +292,30 @@
                 <w:sz w:val="20"/>
                 <w:szCs w:val="20"/>
               </w:rPr>
-              <w:t>+++FOR student IN students+++</w:t>
+              <w:t xml:space="preserve">+++FOR student IN </w:t>
+            </w:r>
+            <w:r>
+              <w:rPr>
+                <w:rFonts w:ascii="Times New Roman" w:hAnsi="Times New Roman" w:cs="Times New Roman"/>
+                <w:sz w:val="20"/>
+                <w:szCs w:val="20"/>
+              </w:rPr>
+              <w:t>$classroom.</w:t>
+            </w:r>
+            <w:r>
+              <w:rPr>
+                <w:rFonts w:ascii="Times New Roman" w:hAnsi="Times New Roman" w:cs="Times New Roman"/>
+                <w:sz w:val="20"/>
+                <w:szCs w:val="20"/>
+              </w:rPr>
+              <w:t>students+++</w:t>
             </w:r>
           </w:p>
         </w:tc>
         <w:tc>
           <w:tcPr>
-            <w:tcW w:w="4222" w:type="pct"/>
+            <w:tcW w:w="4221" w:type="pct"/>
+            <w:vAlign w:val="center"/>
           </w:tcPr>
           <w:p>
             <w:pPr>
@@ -217,16 +325,16 @@
                 <w:szCs w:val="20"/>
               </w:rPr>
             </w:pPr>
-            <w:bookmarkStart w:id="0" w:name="_GoBack"/>
-            <w:bookmarkEnd w:id="0"/>
           </w:p>
         </w:tc>
         <w:tc>
           <w:tcPr>
             <w:tcW w:w="469" w:type="pct"/>
+            <w:vAlign w:val="center"/>
           </w:tcPr>
           <w:p>
             <w:pPr>
+              <w:jc w:val="center"/>
               <w:rPr>
                 <w:rFonts w:ascii="Times New Roman" w:hAnsi="Times New Roman" w:cs="Times New Roman"/>
                 <w:sz w:val="20"/>
@@ -242,10 +350,12 @@
         </w:trPr>
         <w:tc>
           <w:tcPr>
-            <w:tcW w:w="309" w:type="pct"/>
+            <w:tcW w:w="310" w:type="pct"/>
+            <w:vAlign w:val="center"/>
           </w:tcPr>
           <w:p>
             <w:pPr>
+              <w:jc w:val="center"/>
               <w:rPr>
                 <w:rFonts w:ascii="Times New Roman" w:hAnsi="Times New Roman" w:cs="Times New Roman"/>
                 <w:sz w:val="20"/>
@@ -264,7 +374,8 @@
         </w:tc>
         <w:tc>
           <w:tcPr>
-            <w:tcW w:w="4222" w:type="pct"/>
+            <w:tcW w:w="4221" w:type="pct"/>
+            <w:vAlign w:val="center"/>
           </w:tcPr>
           <w:p>
             <w:pPr>
@@ -287,9 +398,11 @@
         <w:tc>
           <w:tcPr>
             <w:tcW w:w="469" w:type="pct"/>
+            <w:vAlign w:val="center"/>
           </w:tcPr>
           <w:p>
             <w:pPr>
+              <w:jc w:val="center"/>
               <w:rPr>
                 <w:rFonts w:ascii="Times New Roman" w:hAnsi="Times New Roman" w:cs="Times New Roman"/>
                 <w:sz w:val="20"/>
@@ -309,14 +422,16 @@
       </w:tr>
       <w:tr>
         <w:trPr>
-          <w:trHeight w:val="458"/>
+          <w:trHeight w:val="957"/>
         </w:trPr>
         <w:tc>
           <w:tcPr>
-            <w:tcW w:w="309" w:type="pct"/>
+            <w:tcW w:w="310" w:type="pct"/>
+            <w:vAlign w:val="center"/>
           </w:tcPr>
           <w:p>
             <w:pPr>
+              <w:jc w:val="center"/>
               <w:rPr>
                 <w:rFonts w:ascii="Times New Roman" w:hAnsi="Times New Roman" w:cs="Times New Roman"/>
                 <w:sz w:val="20"/>
@@ -335,7 +450,8 @@
         </w:tc>
         <w:tc>
           <w:tcPr>
-            <w:tcW w:w="4222" w:type="pct"/>
+            <w:tcW w:w="4221" w:type="pct"/>
+            <w:vAlign w:val="center"/>
           </w:tcPr>
           <w:p>
             <w:pPr>
@@ -350,9 +466,11 @@
         <w:tc>
           <w:tcPr>
             <w:tcW w:w="469" w:type="pct"/>
+            <w:vAlign w:val="center"/>
           </w:tcPr>
           <w:p>
             <w:pPr>
+              <w:jc w:val="center"/>
               <w:rPr>
                 <w:rFonts w:ascii="Times New Roman" w:hAnsi="Times New Roman" w:cs="Times New Roman"/>
                 <w:sz w:val="20"/>
@@ -371,6 +489,49 @@
           <w:szCs w:val="24"/>
         </w:rPr>
       </w:pPr>
+    </w:p>
+    <w:p>
+      <w:pPr>
+        <w:rPr>
+          <w:rFonts w:ascii="Times New Roman" w:hAnsi="Times New Roman" w:cs="Times New Roman"/>
+          <w:sz w:val="24"/>
+          <w:szCs w:val="24"/>
+        </w:rPr>
+      </w:pPr>
+      <w:r>
+        <w:rPr>
+          <w:rFonts w:ascii="Times New Roman" w:hAnsi="Times New Roman" w:cs="Times New Roman"/>
+          <w:sz w:val="24"/>
+          <w:szCs w:val="24"/>
+        </w:rPr>
+        <w:br w:type="page"/>
+      </w:r>
+    </w:p>
+    <w:p>
+      <w:pPr>
+        <w:rPr>
+          <w:rFonts w:ascii="Times New Roman" w:hAnsi="Times New Roman" w:cs="Times New Roman"/>
+          <w:sz w:val="24"/>
+          <w:szCs w:val="24"/>
+        </w:rPr>
+      </w:pPr>
+    </w:p>
+    <w:p>
+      <w:pPr>
+        <w:rPr>
+          <w:rFonts w:ascii="Times New Roman" w:hAnsi="Times New Roman" w:cs="Times New Roman"/>
+          <w:sz w:val="24"/>
+          <w:szCs w:val="24"/>
+        </w:rPr>
+      </w:pPr>
+      <w:r>
+        <w:rPr>
+          <w:rFonts w:ascii="Times New Roman" w:hAnsi="Times New Roman" w:cs="Times New Roman"/>
+          <w:sz w:val="24"/>
+          <w:szCs w:val="24"/>
+        </w:rPr>
+        <w:t>+++END-FOR classroom+++</w:t>
+      </w:r>
     </w:p>
     <w:sectPr>
       <w:pgSz w:w="11906" w:h="16838"/>
@@ -1315,7 +1476,7 @@
 </file>
 
 <file path=customXml/itemProps1.xml><?xml version="1.0" encoding="utf-8"?>
-<ds:datastoreItem xmlns:ds="http://schemas.openxmlformats.org/officeDocument/2006/customXml" ds:itemID="{D90E3568-2AF4-45A9-8100-5E0B89C196A1}">
+<ds:datastoreItem xmlns:ds="http://schemas.openxmlformats.org/officeDocument/2006/customXml" ds:itemID="{BD2DCB48-3F75-4523-957D-4343C0D53E85}">
   <ds:schemaRefs>
     <ds:schemaRef ds:uri="http://schemas.openxmlformats.org/officeDocument/2006/bibliography"/>
   </ds:schemaRefs>

</xml_diff>